<commit_message>
tweaked handover protocol template
</commit_message>
<xml_diff>
--- a/modules/templates/return_template.docx
+++ b/modules/templates/return_template.docx
@@ -1247,6 +1247,7 @@
 <w:hdr xmlns:wpc="http://schemas.microsoft.com/office/word/2010/wordprocessingCanvas" xmlns:cx="http://schemas.microsoft.com/office/drawing/2014/chartex" xmlns:cx1="http://schemas.microsoft.com/office/drawing/2015/9/8/chartex" xmlns:cx2="http://schemas.microsoft.com/office/drawing/2015/10/21/chartex" xmlns:cx3="http://schemas.microsoft.com/office/drawing/2016/5/9/chartex" xmlns:cx4="http://schemas.microsoft.com/office/drawing/2016/5/10/chartex" xmlns:cx5="http://schemas.microsoft.com/office/drawing/2016/5/11/chartex" xmlns:cx6="http://schemas.microsoft.com/office/drawing/2016/5/12/chartex" xmlns:cx7="http://schemas.microsoft.com/office/drawing/2016/5/13/chartex" xmlns:cx8="http://schemas.microsoft.com/office/drawing/2016/5/14/chartex" xmlns:mc="http://schemas.openxmlformats.org/markup-compatibility/2006" xmlns:aink="http://schemas.microsoft.com/office/drawing/2016/ink" xmlns:am3d="http://schemas.microsoft.com/office/drawing/2017/model3d" xmlns:o="urn:schemas-microsoft-com:office:office" xmlns:oel="http://schemas.microsoft.com/office/2019/extlst" xmlns:r="http://schemas.openxmlformats.org/officeDocument/2006/relationships" xmlns:m="http://schemas.openxmlformats.org/officeDocument/2006/math" xmlns:v="urn:schemas-microsoft-com:vml" xmlns:wp14="http://schemas.microsoft.com/office/word/2010/wordprocessingDrawing" xmlns:wp="http://schemas.openxmlformats.org/drawingml/2006/wordprocessingDrawing" xmlns:w10="urn:schemas-microsoft-com:office:word" xmlns:w="http://schemas.openxmlformats.org/wordprocessingml/2006/main" xmlns:w14="http://schemas.microsoft.com/office/word/2010/wordml" xmlns:w15="http://schemas.microsoft.com/office/word/2012/wordml" xmlns:w16cex="http://schemas.microsoft.com/office/word/2018/wordml/cex" xmlns:w16cid="http://schemas.microsoft.com/office/word/2016/wordml/cid" xmlns:w16="http://schemas.microsoft.com/office/word/2018/wordml" xmlns:w16du="http://schemas.microsoft.com/office/word/2023/wordml/word16du" xmlns:w16sdtdh="http://schemas.microsoft.com/office/word/2020/wordml/sdtdatahash" xmlns:w16sdtfl="http://schemas.microsoft.com/office/word/2024/wordml/sdtformatlock" xmlns:w16se="http://schemas.microsoft.com/office/word/2015/wordml/symex" xmlns:wpg="http://schemas.microsoft.com/office/word/2010/wordprocessingGroup" xmlns:wpi="http://schemas.microsoft.com/office/word/2010/wordprocessingInk" xmlns:wne="http://schemas.microsoft.com/office/word/2006/wordml" xmlns:wps="http://schemas.microsoft.com/office/word/2010/wordprocessingShape" mc:Ignorable="w14 w15 w16se w16cid w16 w16cex w16sdtdh w16sdtfl w16du wp14">
   <w:p>
     <w:pPr>
+      <w:ind w:firstLine="709"/>
       <w:jc w:val="both"/>
       <w:rPr>
         <w:rFonts w:ascii="Lato Light" w:hAnsi="Lato Light" w:cs="Times New Roman"/>
@@ -1266,7 +1267,7 @@
         <w:lang w:eastAsia="ja-JP" w:bidi="ar-SA"/>
       </w:rPr>
       <w:drawing>
-        <wp:anchor distT="0" distB="0" distL="114300" distR="114300" simplePos="0" relativeHeight="251658752" behindDoc="1" locked="0" layoutInCell="1" allowOverlap="1" wp14:anchorId="6046F7DF" wp14:editId="1D9FFD15">
+        <wp:anchor distT="0" distB="0" distL="114300" distR="114300" simplePos="0" relativeHeight="251660800" behindDoc="1" locked="0" layoutInCell="1" allowOverlap="1" wp14:anchorId="6046F7DF" wp14:editId="1D9FFD15">
           <wp:simplePos x="0" y="0"/>
           <wp:positionH relativeFrom="column">
             <wp:posOffset>5223510</wp:posOffset>
@@ -1313,31 +1314,10 @@
       <w:rPr>
         <w:rFonts w:ascii="Lato Light" w:hAnsi="Lato Light" w:cs="Times New Roman"/>
         <w:b/>
-        <w:color w:val="D9D9D9" w:themeColor="background1" w:themeShade="D9"/>
         <w:sz w:val="32"/>
         <w:szCs w:val="32"/>
       </w:rPr>
-      <w:t>{{</w:t>
-    </w:r>
-    <w:r>
-      <w:rPr>
-        <w:rFonts w:ascii="Lato Light" w:hAnsi="Lato Light" w:cs="Times New Roman"/>
-        <w:b/>
-        <w:color w:val="D9D9D9" w:themeColor="background1" w:themeShade="D9"/>
-        <w:sz w:val="32"/>
-        <w:szCs w:val="32"/>
-      </w:rPr>
-      <w:t>car</w:t>
-    </w:r>
-    <w:r>
-      <w:rPr>
-        <w:rFonts w:ascii="Lato Light" w:hAnsi="Lato Light" w:cs="Times New Roman"/>
-        <w:b/>
-        <w:color w:val="D9D9D9" w:themeColor="background1" w:themeShade="D9"/>
-        <w:sz w:val="32"/>
-        <w:szCs w:val="32"/>
-      </w:rPr>
-      <w:t>}}</w:t>
+      <w:t xml:space="preserve">                  </w:t>
     </w:r>
     <w:r>
       <w:rPr>
@@ -1346,16 +1326,28 @@
         <w:sz w:val="32"/>
         <w:szCs w:val="32"/>
       </w:rPr>
-      <w:t xml:space="preserve">                  </w:t>
-    </w:r>
-    <w:r>
+      <w:t>UMOWA NAJMU SAMOCHODU</w:t>
+    </w:r>
+  </w:p>
+  <w:p>
+    <w:pPr>
+      <w:jc w:val="both"/>
       <w:rPr>
         <w:rFonts w:ascii="Lato Light" w:hAnsi="Lato Light" w:cs="Times New Roman"/>
         <w:b/>
-        <w:sz w:val="32"/>
-        <w:szCs w:val="32"/>
-      </w:rPr>
-      <w:t>UMOWA NAJMU SAMOCHODU</w:t>
+        <w:sz w:val="28"/>
+        <w:szCs w:val="28"/>
+      </w:rPr>
+    </w:pPr>
+    <w:r>
+      <w:rPr>
+        <w:rFonts w:ascii="Lato Light" w:hAnsi="Lato Light" w:cs="Times New Roman"/>
+        <w:b/>
+        <w:color w:val="D9D9D9" w:themeColor="background1" w:themeShade="D9"/>
+        <w:sz w:val="28"/>
+        <w:szCs w:val="28"/>
+      </w:rPr>
+      <w:t>{{car}}</w:t>
     </w:r>
   </w:p>
   <w:p>

</xml_diff>